<commit_message>
Added own specs/documentation for reference about the ESP32 WROOM boards I bought
</commit_message>
<xml_diff>
--- a/AITRIP-ESP32-WROOM-340C-DevkitC board.docx
+++ b/AITRIP-ESP32-WROOM-340C-DevkitC board.docx
@@ -7,6 +7,9 @@
         <w:pStyle w:val="Heading2"/>
       </w:pPr>
       <w:r>
+        <w:rPr>
+          <w:noProof/>
+        </w:rPr>
         <w:drawing>
           <wp:inline distT="0" distB="0" distL="0" distR="0" wp14:anchorId="23557CF1" wp14:editId="5662BC7D">
             <wp:extent cx="4296375" cy="4420217"/>
@@ -43,8 +46,6 @@
           </wp:inline>
         </w:drawing>
       </w:r>
-      <w:bookmarkStart w:id="0" w:name="_GoBack"/>
-      <w:bookmarkEnd w:id="0"/>
       <w:r>
         <w:br/>
         <w:t xml:space="preserve">Product </w:t>
@@ -543,7 +544,7 @@
           <w:color w:val="333333"/>
           <w:sz w:val="24"/>
           <w:szCs w:val="24"/>
-          <w:lang w:eastAsia="nl-NL"/>
+          <w:lang w:val="en-GB" w:eastAsia="nl-NL"/>
         </w:rPr>
       </w:pPr>
       <w:r>
@@ -563,12 +564,12 @@
           <w:color w:val="333333"/>
           <w:sz w:val="24"/>
           <w:szCs w:val="24"/>
-          <w:lang w:eastAsia="nl-NL"/>
+          <w:lang w:val="en-GB" w:eastAsia="nl-NL"/>
         </w:rPr>
         <w:t>2pcs  Expansion Board</w:t>
       </w:r>
-      <w:bookmarkStart w:id="1" w:name="productDetails"/>
-      <w:bookmarkEnd w:id="1"/>
+      <w:bookmarkStart w:id="0" w:name="productDetails"/>
+      <w:bookmarkEnd w:id="0"/>
     </w:p>
     <w:p>
       <w:pPr>
@@ -1447,6 +1448,428 @@
       </w:tr>
     </w:tbl>
     <w:p/>
+    <w:p>
+      <w:r>
+        <w:br w:type="page"/>
+      </w:r>
+    </w:p>
+    <w:p>
+      <w:pPr>
+        <w:pStyle w:val="Heading3"/>
+        <w:shd w:val="clear" w:color="auto" w:fill="FFFFFF"/>
+        <w:spacing w:before="0" w:after="210" w:line="312" w:lineRule="atLeast"/>
+        <w:textAlignment w:val="baseline"/>
+        <w:rPr>
+          <w:rFonts w:ascii="Roboto Condensed" w:hAnsi="Roboto Condensed"/>
+          <w:color w:val="444444"/>
+          <w:spacing w:val="-8"/>
+          <w:sz w:val="47"/>
+          <w:szCs w:val="47"/>
+        </w:rPr>
+      </w:pPr>
+      <w:proofErr w:type="spellStart"/>
+      <w:r>
+        <w:rPr>
+          <w:rFonts w:ascii="Roboto Condensed" w:hAnsi="Roboto Condensed"/>
+          <w:b/>
+          <w:bCs/>
+          <w:color w:val="444444"/>
+          <w:spacing w:val="-8"/>
+          <w:sz w:val="47"/>
+          <w:szCs w:val="47"/>
+        </w:rPr>
+        <w:lastRenderedPageBreak/>
+        <w:t>Configure</w:t>
+      </w:r>
+      <w:proofErr w:type="spellEnd"/>
+      <w:r>
+        <w:rPr>
+          <w:rFonts w:ascii="Roboto Condensed" w:hAnsi="Roboto Condensed"/>
+          <w:b/>
+          <w:bCs/>
+          <w:color w:val="444444"/>
+          <w:spacing w:val="-8"/>
+          <w:sz w:val="47"/>
+          <w:szCs w:val="47"/>
+        </w:rPr>
+        <w:t xml:space="preserve"> IDE</w:t>
+      </w:r>
+    </w:p>
+    <w:p>
+      <w:pPr>
+        <w:pStyle w:val="NormalWeb"/>
+        <w:shd w:val="clear" w:color="auto" w:fill="FFFFFF"/>
+        <w:spacing w:before="0" w:beforeAutospacing="0" w:after="0" w:afterAutospacing="0"/>
+        <w:textAlignment w:val="baseline"/>
+        <w:rPr>
+          <w:rFonts w:ascii="Roboto Condensed" w:hAnsi="Roboto Condensed"/>
+          <w:color w:val="666666"/>
+          <w:sz w:val="27"/>
+          <w:szCs w:val="27"/>
+          <w:lang w:val="en-GB"/>
+        </w:rPr>
+      </w:pPr>
+      <w:r>
+        <w:rPr>
+          <w:rFonts w:ascii="Roboto Condensed" w:hAnsi="Roboto Condensed"/>
+          <w:color w:val="666666"/>
+          <w:sz w:val="27"/>
+          <w:szCs w:val="27"/>
+          <w:lang w:val="en-GB"/>
+        </w:rPr>
+        <w:t>In the Arduino IDE you must install esp32 environment, refer to “</w:t>
+      </w:r>
+      <w:hyperlink r:id="rId6" w:tgtFrame="_blank" w:history="1">
+        <w:r>
+          <w:rPr>
+            <w:rStyle w:val="Hyperlink"/>
+            <w:rFonts w:ascii="Roboto Condensed" w:hAnsi="Roboto Condensed"/>
+            <w:color w:val="4056A1"/>
+            <w:sz w:val="27"/>
+            <w:szCs w:val="27"/>
+            <w:bdr w:val="none" w:sz="0" w:space="0" w:color="auto" w:frame="1"/>
+            <w:lang w:val="en-GB"/>
+          </w:rPr>
+          <w:t>ESP32: pinout, specs and Arduino IDE configuration</w:t>
+        </w:r>
+      </w:hyperlink>
+      <w:r>
+        <w:rPr>
+          <w:rFonts w:ascii="Roboto Condensed" w:hAnsi="Roboto Condensed"/>
+          <w:color w:val="666666"/>
+          <w:sz w:val="27"/>
+          <w:szCs w:val="27"/>
+          <w:lang w:val="en-GB"/>
+        </w:rPr>
+        <w:t>“, then you must configure the correct board information, now I use an esp32-wroom-32 and I set:</w:t>
+      </w:r>
+    </w:p>
+    <w:p>
+      <w:pPr>
+        <w:numPr>
+          <w:ilvl w:val="0"/>
+          <w:numId w:val="10"/>
+        </w:numPr>
+        <w:shd w:val="clear" w:color="auto" w:fill="FFFFFF"/>
+        <w:spacing w:after="0" w:line="240" w:lineRule="auto"/>
+        <w:ind w:left="450"/>
+        <w:textAlignment w:val="baseline"/>
+        <w:rPr>
+          <w:rFonts w:ascii="Roboto Condensed" w:hAnsi="Roboto Condensed"/>
+          <w:color w:val="666666"/>
+          <w:sz w:val="27"/>
+          <w:szCs w:val="27"/>
+        </w:rPr>
+      </w:pPr>
+      <w:r>
+        <w:rPr>
+          <w:rStyle w:val="Strong"/>
+          <w:rFonts w:ascii="inherit" w:hAnsi="inherit"/>
+          <w:color w:val="666666"/>
+          <w:sz w:val="27"/>
+          <w:szCs w:val="27"/>
+          <w:bdr w:val="none" w:sz="0" w:space="0" w:color="auto" w:frame="1"/>
+        </w:rPr>
+        <w:t>Board</w:t>
+      </w:r>
+      <w:r>
+        <w:rPr>
+          <w:rFonts w:ascii="Roboto Condensed" w:hAnsi="Roboto Condensed"/>
+          <w:color w:val="666666"/>
+          <w:sz w:val="27"/>
+          <w:szCs w:val="27"/>
+        </w:rPr>
+        <w:t>: </w:t>
+      </w:r>
+      <w:r>
+        <w:rPr>
+          <w:rStyle w:val="Emphasis"/>
+          <w:rFonts w:ascii="inherit" w:hAnsi="inherit"/>
+          <w:color w:val="666666"/>
+          <w:sz w:val="27"/>
+          <w:szCs w:val="27"/>
+          <w:bdr w:val="none" w:sz="0" w:space="0" w:color="auto" w:frame="1"/>
+        </w:rPr>
+        <w:t xml:space="preserve">ESP32 </w:t>
+      </w:r>
+      <w:proofErr w:type="spellStart"/>
+      <w:r>
+        <w:rPr>
+          <w:rStyle w:val="Emphasis"/>
+          <w:rFonts w:ascii="inherit" w:hAnsi="inherit"/>
+          <w:color w:val="666666"/>
+          <w:sz w:val="27"/>
+          <w:szCs w:val="27"/>
+          <w:bdr w:val="none" w:sz="0" w:space="0" w:color="auto" w:frame="1"/>
+        </w:rPr>
+        <w:t>Dev</w:t>
+      </w:r>
+      <w:proofErr w:type="spellEnd"/>
+      <w:r>
+        <w:rPr>
+          <w:rStyle w:val="Emphasis"/>
+          <w:rFonts w:ascii="inherit" w:hAnsi="inherit"/>
+          <w:color w:val="666666"/>
+          <w:sz w:val="27"/>
+          <w:szCs w:val="27"/>
+          <w:bdr w:val="none" w:sz="0" w:space="0" w:color="auto" w:frame="1"/>
+        </w:rPr>
+        <w:t xml:space="preserve"> Module</w:t>
+      </w:r>
+    </w:p>
+    <w:p>
+      <w:pPr>
+        <w:numPr>
+          <w:ilvl w:val="0"/>
+          <w:numId w:val="10"/>
+        </w:numPr>
+        <w:shd w:val="clear" w:color="auto" w:fill="FFFFFF"/>
+        <w:spacing w:after="0" w:line="240" w:lineRule="auto"/>
+        <w:ind w:left="450"/>
+        <w:textAlignment w:val="baseline"/>
+        <w:rPr>
+          <w:rFonts w:ascii="Roboto Condensed" w:hAnsi="Roboto Condensed"/>
+          <w:color w:val="666666"/>
+          <w:sz w:val="27"/>
+          <w:szCs w:val="27"/>
+        </w:rPr>
+      </w:pPr>
+      <w:r>
+        <w:rPr>
+          <w:rStyle w:val="Strong"/>
+          <w:rFonts w:ascii="inherit" w:hAnsi="inherit"/>
+          <w:color w:val="666666"/>
+          <w:sz w:val="27"/>
+          <w:szCs w:val="27"/>
+          <w:bdr w:val="none" w:sz="0" w:space="0" w:color="auto" w:frame="1"/>
+        </w:rPr>
+        <w:t xml:space="preserve">Flash </w:t>
+      </w:r>
+      <w:proofErr w:type="spellStart"/>
+      <w:r>
+        <w:rPr>
+          <w:rStyle w:val="Strong"/>
+          <w:rFonts w:ascii="inherit" w:hAnsi="inherit"/>
+          <w:color w:val="666666"/>
+          <w:sz w:val="27"/>
+          <w:szCs w:val="27"/>
+          <w:bdr w:val="none" w:sz="0" w:space="0" w:color="auto" w:frame="1"/>
+        </w:rPr>
+        <w:t>Frequency</w:t>
+      </w:r>
+      <w:proofErr w:type="spellEnd"/>
+      <w:r>
+        <w:rPr>
+          <w:rFonts w:ascii="Roboto Condensed" w:hAnsi="Roboto Condensed"/>
+          <w:color w:val="666666"/>
+          <w:sz w:val="27"/>
+          <w:szCs w:val="27"/>
+        </w:rPr>
+        <w:t>: </w:t>
+      </w:r>
+      <w:r>
+        <w:rPr>
+          <w:rStyle w:val="Emphasis"/>
+          <w:rFonts w:ascii="inherit" w:hAnsi="inherit"/>
+          <w:color w:val="666666"/>
+          <w:sz w:val="27"/>
+          <w:szCs w:val="27"/>
+          <w:bdr w:val="none" w:sz="0" w:space="0" w:color="auto" w:frame="1"/>
+        </w:rPr>
+        <w:t>40MHz</w:t>
+      </w:r>
+    </w:p>
+    <w:p>
+      <w:pPr>
+        <w:numPr>
+          <w:ilvl w:val="0"/>
+          <w:numId w:val="10"/>
+        </w:numPr>
+        <w:shd w:val="clear" w:color="auto" w:fill="FFFFFF"/>
+        <w:spacing w:after="0" w:line="240" w:lineRule="auto"/>
+        <w:ind w:left="450"/>
+        <w:textAlignment w:val="baseline"/>
+        <w:rPr>
+          <w:rFonts w:ascii="Roboto Condensed" w:hAnsi="Roboto Condensed"/>
+          <w:color w:val="666666"/>
+          <w:sz w:val="27"/>
+          <w:szCs w:val="27"/>
+          <w:lang w:val="en-GB"/>
+        </w:rPr>
+      </w:pPr>
+      <w:r>
+        <w:rPr>
+          <w:rStyle w:val="Strong"/>
+          <w:rFonts w:ascii="inherit" w:hAnsi="inherit"/>
+          <w:color w:val="666666"/>
+          <w:sz w:val="27"/>
+          <w:szCs w:val="27"/>
+          <w:bdr w:val="none" w:sz="0" w:space="0" w:color="auto" w:frame="1"/>
+          <w:lang w:val="en-GB"/>
+        </w:rPr>
+        <w:t>Upload Speed</w:t>
+      </w:r>
+      <w:r>
+        <w:rPr>
+          <w:rFonts w:ascii="Roboto Condensed" w:hAnsi="Roboto Condensed"/>
+          <w:color w:val="666666"/>
+          <w:sz w:val="27"/>
+          <w:szCs w:val="27"/>
+          <w:lang w:val="en-GB"/>
+        </w:rPr>
+        <w:t>: </w:t>
+      </w:r>
+      <w:r>
+        <w:rPr>
+          <w:rStyle w:val="Emphasis"/>
+          <w:rFonts w:ascii="inherit" w:hAnsi="inherit"/>
+          <w:color w:val="666666"/>
+          <w:sz w:val="27"/>
+          <w:szCs w:val="27"/>
+          <w:bdr w:val="none" w:sz="0" w:space="0" w:color="auto" w:frame="1"/>
+          <w:lang w:val="en-GB"/>
+        </w:rPr>
+        <w:t>921600</w:t>
+      </w:r>
+      <w:r>
+        <w:rPr>
+          <w:rFonts w:ascii="Roboto Condensed" w:hAnsi="Roboto Condensed"/>
+          <w:color w:val="666666"/>
+          <w:sz w:val="27"/>
+          <w:szCs w:val="27"/>
+          <w:lang w:val="en-GB"/>
+        </w:rPr>
+        <w:t> (115200 is more secure)</w:t>
+      </w:r>
+    </w:p>
+    <w:p>
+      <w:pPr>
+        <w:numPr>
+          <w:ilvl w:val="0"/>
+          <w:numId w:val="10"/>
+        </w:numPr>
+        <w:shd w:val="clear" w:color="auto" w:fill="FFFFFF"/>
+        <w:spacing w:after="0" w:line="240" w:lineRule="auto"/>
+        <w:ind w:left="450"/>
+        <w:textAlignment w:val="baseline"/>
+        <w:rPr>
+          <w:rFonts w:ascii="Roboto Condensed" w:hAnsi="Roboto Condensed"/>
+          <w:color w:val="666666"/>
+          <w:sz w:val="27"/>
+          <w:szCs w:val="27"/>
+        </w:rPr>
+      </w:pPr>
+      <w:r>
+        <w:rPr>
+          <w:rStyle w:val="Strong"/>
+          <w:rFonts w:ascii="inherit" w:hAnsi="inherit"/>
+          <w:color w:val="666666"/>
+          <w:sz w:val="27"/>
+          <w:szCs w:val="27"/>
+          <w:bdr w:val="none" w:sz="0" w:space="0" w:color="auto" w:frame="1"/>
+        </w:rPr>
+        <w:t xml:space="preserve">CPU </w:t>
+      </w:r>
+      <w:proofErr w:type="spellStart"/>
+      <w:r>
+        <w:rPr>
+          <w:rStyle w:val="Strong"/>
+          <w:rFonts w:ascii="inherit" w:hAnsi="inherit"/>
+          <w:color w:val="666666"/>
+          <w:sz w:val="27"/>
+          <w:szCs w:val="27"/>
+          <w:bdr w:val="none" w:sz="0" w:space="0" w:color="auto" w:frame="1"/>
+        </w:rPr>
+        <w:t>Frequency</w:t>
+      </w:r>
+      <w:proofErr w:type="spellEnd"/>
+      <w:r>
+        <w:rPr>
+          <w:rFonts w:ascii="Roboto Condensed" w:hAnsi="Roboto Condensed"/>
+          <w:color w:val="666666"/>
+          <w:sz w:val="27"/>
+          <w:szCs w:val="27"/>
+        </w:rPr>
+        <w:t>: </w:t>
+      </w:r>
+      <w:r>
+        <w:rPr>
+          <w:rStyle w:val="Emphasis"/>
+          <w:rFonts w:ascii="inherit" w:hAnsi="inherit"/>
+          <w:color w:val="666666"/>
+          <w:sz w:val="27"/>
+          <w:szCs w:val="27"/>
+          <w:bdr w:val="none" w:sz="0" w:space="0" w:color="auto" w:frame="1"/>
+        </w:rPr>
+        <w:t>240 MHz</w:t>
+      </w:r>
+    </w:p>
+    <w:p>
+      <w:pPr>
+        <w:numPr>
+          <w:ilvl w:val="0"/>
+          <w:numId w:val="10"/>
+        </w:numPr>
+        <w:shd w:val="clear" w:color="auto" w:fill="FFFFFF"/>
+        <w:spacing w:after="0" w:line="240" w:lineRule="auto"/>
+        <w:ind w:left="450"/>
+        <w:textAlignment w:val="baseline"/>
+        <w:rPr>
+          <w:rFonts w:ascii="Roboto Condensed" w:hAnsi="Roboto Condensed"/>
+          <w:color w:val="666666"/>
+          <w:sz w:val="27"/>
+          <w:szCs w:val="27"/>
+        </w:rPr>
+      </w:pPr>
+      <w:r>
+        <w:rPr>
+          <w:rStyle w:val="Strong"/>
+          <w:rFonts w:ascii="inherit" w:hAnsi="inherit"/>
+          <w:color w:val="666666"/>
+          <w:sz w:val="27"/>
+          <w:szCs w:val="27"/>
+          <w:bdr w:val="none" w:sz="0" w:space="0" w:color="auto" w:frame="1"/>
+        </w:rPr>
+        <w:t xml:space="preserve">Flash </w:t>
+      </w:r>
+      <w:proofErr w:type="spellStart"/>
+      <w:r>
+        <w:rPr>
+          <w:rStyle w:val="Strong"/>
+          <w:rFonts w:ascii="inherit" w:hAnsi="inherit"/>
+          <w:color w:val="666666"/>
+          <w:sz w:val="27"/>
+          <w:szCs w:val="27"/>
+          <w:bdr w:val="none" w:sz="0" w:space="0" w:color="auto" w:frame="1"/>
+        </w:rPr>
+        <w:t>Size</w:t>
+      </w:r>
+      <w:proofErr w:type="spellEnd"/>
+      <w:r>
+        <w:rPr>
+          <w:rFonts w:ascii="Roboto Condensed" w:hAnsi="Roboto Condensed"/>
+          <w:color w:val="666666"/>
+          <w:sz w:val="27"/>
+          <w:szCs w:val="27"/>
+        </w:rPr>
+        <w:t>: </w:t>
+      </w:r>
+      <w:r>
+        <w:rPr>
+          <w:rStyle w:val="Emphasis"/>
+          <w:rFonts w:ascii="inherit" w:hAnsi="inherit"/>
+          <w:color w:val="666666"/>
+          <w:sz w:val="27"/>
+          <w:szCs w:val="27"/>
+          <w:bdr w:val="none" w:sz="0" w:space="0" w:color="auto" w:frame="1"/>
+        </w:rPr>
+        <w:t>4MB</w:t>
+      </w:r>
+    </w:p>
+    <w:p>
+      <w:bookmarkStart w:id="1" w:name="_GoBack"/>
+      <w:bookmarkEnd w:id="1"/>
+    </w:p>
     <w:sectPr>
       <w:pgSz w:w="12240" w:h="15840" w:code="1"/>
       <w:pgMar w:top="1440" w:right="1440" w:bottom="1440" w:left="1440" w:header="708" w:footer="708" w:gutter="0"/>
@@ -2616,6 +3039,155 @@
     </w:lvl>
   </w:abstractNum>
   <w:abstractNum w:abstractNumId="8" w15:restartNumberingAfterBreak="0">
+    <w:nsid w:val="7ABC61C3"/>
+    <w:multiLevelType w:val="multilevel"/>
+    <w:tmpl w:val="8E00399C"/>
+    <w:lvl w:ilvl="0">
+      <w:start w:val="1"/>
+      <w:numFmt w:val="bullet"/>
+      <w:lvlText w:val=""/>
+      <w:lvlJc w:val="left"/>
+      <w:pPr>
+        <w:tabs>
+          <w:tab w:val="num" w:pos="720"/>
+        </w:tabs>
+        <w:ind w:left="720" w:hanging="360"/>
+      </w:pPr>
+      <w:rPr>
+        <w:rFonts w:ascii="Symbol" w:hAnsi="Symbol" w:hint="default"/>
+        <w:sz w:val="20"/>
+      </w:rPr>
+    </w:lvl>
+    <w:lvl w:ilvl="1" w:tentative="1">
+      <w:start w:val="1"/>
+      <w:numFmt w:val="bullet"/>
+      <w:lvlText w:val="o"/>
+      <w:lvlJc w:val="left"/>
+      <w:pPr>
+        <w:tabs>
+          <w:tab w:val="num" w:pos="1440"/>
+        </w:tabs>
+        <w:ind w:left="1440" w:hanging="360"/>
+      </w:pPr>
+      <w:rPr>
+        <w:rFonts w:ascii="Courier New" w:hAnsi="Courier New" w:hint="default"/>
+        <w:sz w:val="20"/>
+      </w:rPr>
+    </w:lvl>
+    <w:lvl w:ilvl="2" w:tentative="1">
+      <w:start w:val="1"/>
+      <w:numFmt w:val="bullet"/>
+      <w:lvlText w:val=""/>
+      <w:lvlJc w:val="left"/>
+      <w:pPr>
+        <w:tabs>
+          <w:tab w:val="num" w:pos="2160"/>
+        </w:tabs>
+        <w:ind w:left="2160" w:hanging="360"/>
+      </w:pPr>
+      <w:rPr>
+        <w:rFonts w:ascii="Wingdings" w:hAnsi="Wingdings" w:hint="default"/>
+        <w:sz w:val="20"/>
+      </w:rPr>
+    </w:lvl>
+    <w:lvl w:ilvl="3" w:tentative="1">
+      <w:start w:val="1"/>
+      <w:numFmt w:val="bullet"/>
+      <w:lvlText w:val=""/>
+      <w:lvlJc w:val="left"/>
+      <w:pPr>
+        <w:tabs>
+          <w:tab w:val="num" w:pos="2880"/>
+        </w:tabs>
+        <w:ind w:left="2880" w:hanging="360"/>
+      </w:pPr>
+      <w:rPr>
+        <w:rFonts w:ascii="Wingdings" w:hAnsi="Wingdings" w:hint="default"/>
+        <w:sz w:val="20"/>
+      </w:rPr>
+    </w:lvl>
+    <w:lvl w:ilvl="4" w:tentative="1">
+      <w:start w:val="1"/>
+      <w:numFmt w:val="bullet"/>
+      <w:lvlText w:val=""/>
+      <w:lvlJc w:val="left"/>
+      <w:pPr>
+        <w:tabs>
+          <w:tab w:val="num" w:pos="3600"/>
+        </w:tabs>
+        <w:ind w:left="3600" w:hanging="360"/>
+      </w:pPr>
+      <w:rPr>
+        <w:rFonts w:ascii="Wingdings" w:hAnsi="Wingdings" w:hint="default"/>
+        <w:sz w:val="20"/>
+      </w:rPr>
+    </w:lvl>
+    <w:lvl w:ilvl="5" w:tentative="1">
+      <w:start w:val="1"/>
+      <w:numFmt w:val="bullet"/>
+      <w:lvlText w:val=""/>
+      <w:lvlJc w:val="left"/>
+      <w:pPr>
+        <w:tabs>
+          <w:tab w:val="num" w:pos="4320"/>
+        </w:tabs>
+        <w:ind w:left="4320" w:hanging="360"/>
+      </w:pPr>
+      <w:rPr>
+        <w:rFonts w:ascii="Wingdings" w:hAnsi="Wingdings" w:hint="default"/>
+        <w:sz w:val="20"/>
+      </w:rPr>
+    </w:lvl>
+    <w:lvl w:ilvl="6" w:tentative="1">
+      <w:start w:val="1"/>
+      <w:numFmt w:val="bullet"/>
+      <w:lvlText w:val=""/>
+      <w:lvlJc w:val="left"/>
+      <w:pPr>
+        <w:tabs>
+          <w:tab w:val="num" w:pos="5040"/>
+        </w:tabs>
+        <w:ind w:left="5040" w:hanging="360"/>
+      </w:pPr>
+      <w:rPr>
+        <w:rFonts w:ascii="Wingdings" w:hAnsi="Wingdings" w:hint="default"/>
+        <w:sz w:val="20"/>
+      </w:rPr>
+    </w:lvl>
+    <w:lvl w:ilvl="7" w:tentative="1">
+      <w:start w:val="1"/>
+      <w:numFmt w:val="bullet"/>
+      <w:lvlText w:val=""/>
+      <w:lvlJc w:val="left"/>
+      <w:pPr>
+        <w:tabs>
+          <w:tab w:val="num" w:pos="5760"/>
+        </w:tabs>
+        <w:ind w:left="5760" w:hanging="360"/>
+      </w:pPr>
+      <w:rPr>
+        <w:rFonts w:ascii="Wingdings" w:hAnsi="Wingdings" w:hint="default"/>
+        <w:sz w:val="20"/>
+      </w:rPr>
+    </w:lvl>
+    <w:lvl w:ilvl="8" w:tentative="1">
+      <w:start w:val="1"/>
+      <w:numFmt w:val="bullet"/>
+      <w:lvlText w:val=""/>
+      <w:lvlJc w:val="left"/>
+      <w:pPr>
+        <w:tabs>
+          <w:tab w:val="num" w:pos="6480"/>
+        </w:tabs>
+        <w:ind w:left="6480" w:hanging="360"/>
+      </w:pPr>
+      <w:rPr>
+        <w:rFonts w:ascii="Wingdings" w:hAnsi="Wingdings" w:hint="default"/>
+        <w:sz w:val="20"/>
+      </w:rPr>
+    </w:lvl>
+  </w:abstractNum>
+  <w:abstractNum w:abstractNumId="9" w15:restartNumberingAfterBreak="0">
     <w:nsid w:val="7C7F6198"/>
     <w:multiLevelType w:val="multilevel"/>
     <w:tmpl w:val="8550BFCE"/>
@@ -2765,7 +3337,7 @@
     </w:lvl>
   </w:abstractNum>
   <w:num w:numId="1">
-    <w:abstractNumId w:val="8"/>
+    <w:abstractNumId w:val="9"/>
   </w:num>
   <w:num w:numId="2">
     <w:abstractNumId w:val="6"/>
@@ -2790,6 +3362,26 @@
   </w:num>
   <w:num w:numId="9">
     <w:abstractNumId w:val="4"/>
+  </w:num>
+  <w:num w:numId="10">
+    <w:abstractNumId w:val="8"/>
+    <w:lvlOverride w:ilvl="0">
+      <w:lvl w:ilvl="0">
+        <w:numFmt w:val="bullet"/>
+        <w:lvlText w:val=""/>
+        <w:lvlJc w:val="left"/>
+        <w:pPr>
+          <w:tabs>
+            <w:tab w:val="num" w:pos="720"/>
+          </w:tabs>
+          <w:ind w:left="720" w:hanging="360"/>
+        </w:pPr>
+        <w:rPr>
+          <w:rFonts w:ascii="Wingdings" w:hAnsi="Wingdings" w:hint="default"/>
+          <w:sz w:val="20"/>
+        </w:rPr>
+      </w:lvl>
+    </w:lvlOverride>
   </w:num>
 </w:numbering>
 </file>
@@ -3374,6 +3966,40 @@
       <w:contextualSpacing/>
     </w:pPr>
   </w:style>
+  <w:style w:type="character" w:styleId="Hyperlink">
+    <w:name w:val="Hyperlink"/>
+    <w:basedOn w:val="DefaultParagraphFont"/>
+    <w:uiPriority w:val="99"/>
+    <w:semiHidden/>
+    <w:unhideWhenUsed/>
+    <w:rsid w:val="00856A1F"/>
+    <w:rPr>
+      <w:color w:val="0000FF"/>
+      <w:u w:val="single"/>
+    </w:rPr>
+  </w:style>
+  <w:style w:type="character" w:styleId="Strong">
+    <w:name w:val="Strong"/>
+    <w:basedOn w:val="DefaultParagraphFont"/>
+    <w:uiPriority w:val="22"/>
+    <w:qFormat/>
+    <w:rsid w:val="00856A1F"/>
+    <w:rPr>
+      <w:b/>
+      <w:bCs/>
+    </w:rPr>
+  </w:style>
+  <w:style w:type="character" w:styleId="Emphasis">
+    <w:name w:val="Emphasis"/>
+    <w:basedOn w:val="DefaultParagraphFont"/>
+    <w:uiPriority w:val="20"/>
+    <w:qFormat/>
+    <w:rsid w:val="00856A1F"/>
+    <w:rPr>
+      <w:i/>
+      <w:iCs/>
+    </w:rPr>
+  </w:style>
 </w:styles>
 </file>
 

</xml_diff>

<commit_message>
Added different documentation on ESP32 Dev board that I bought
</commit_message>
<xml_diff>
--- a/AITRIP-ESP32-WROOM-340C-DevkitC board.docx
+++ b/AITRIP-ESP32-WROOM-340C-DevkitC board.docx
@@ -26,7 +26,7 @@
                     <pic:cNvPicPr/>
                   </pic:nvPicPr>
                   <pic:blipFill>
-                    <a:blip r:embed="rId5"/>
+                    <a:blip r:embed="rId8"/>
                     <a:stretch>
                       <a:fillRect/>
                     </a:stretch>
@@ -1455,6 +1455,118 @@
     </w:p>
     <w:p>
       <w:pPr>
+        <w:pStyle w:val="Heading2"/>
+        <w:rPr>
+          <w:lang w:val="en-GB"/>
+        </w:rPr>
+      </w:pPr>
+      <w:r>
+        <w:rPr>
+          <w:lang w:val="en-GB"/>
+        </w:rPr>
+        <w:lastRenderedPageBreak/>
+        <w:t>About powering the ESP32</w:t>
+      </w:r>
+    </w:p>
+    <w:p>
+      <w:pPr>
+        <w:rPr>
+          <w:lang w:val="en-GB"/>
+        </w:rPr>
+      </w:pPr>
+      <w:hyperlink r:id="rId9" w:anchor=":~:text=There%20are%20two%20power%20pins,an%20on%2Dboard%20voltage%20regulator." w:history="1">
+        <w:r>
+          <w:rPr>
+            <w:rStyle w:val="Hyperlink"/>
+            <w:lang w:val="en-GB"/>
+          </w:rPr>
+          <w:t>ESP32 Pinout Reference - Last Minute Engineers</w:t>
+        </w:r>
+      </w:hyperlink>
+    </w:p>
+    <w:p>
+      <w:pPr>
+        <w:rPr>
+          <w:lang w:val="en-GB"/>
+        </w:rPr>
+      </w:pPr>
+      <w:r>
+        <w:rPr>
+          <w:lang w:val="en-GB"/>
+        </w:rPr>
+        <w:t>This site contains very useful information about the pins and how/when (not) to use them.</w:t>
+      </w:r>
+    </w:p>
+    <w:p>
+      <w:pPr>
+        <w:pStyle w:val="Heading3"/>
+        <w:rPr>
+          <w:lang w:val="en-GB"/>
+        </w:rPr>
+      </w:pPr>
+      <w:r>
+        <w:rPr>
+          <w:lang w:val="en-GB"/>
+        </w:rPr>
+        <w:t>Power Pins</w:t>
+      </w:r>
+    </w:p>
+    <w:p>
+      <w:pPr>
+        <w:pStyle w:val="Heading3"/>
+        <w:rPr>
+          <w:lang w:val="en-GB"/>
+        </w:rPr>
+      </w:pPr>
+      <w:r>
+        <w:rPr>
+          <w:rFonts w:ascii="Segoe UI" w:hAnsi="Segoe UI" w:cs="Segoe UI"/>
+          <w:color w:val="191919"/>
+          <w:lang w:val="en-GB"/>
+        </w:rPr>
+        <w:t xml:space="preserve">There are two power pins viz. VIN pin &amp; 3.3V pin. The VIN pin can be used to directly supply the ESP32 and its peripherals, if you have a regulated 5V voltage source. The 3.3V pin is the output of an on-board voltage regulator. This pin can be used to supply power to external components. </w:t>
+      </w:r>
+      <w:r>
+        <w:rPr>
+          <w:rFonts w:ascii="Segoe UI" w:hAnsi="Segoe UI" w:cs="Segoe UI"/>
+          <w:color w:val="191919"/>
+        </w:rPr>
+        <w:t xml:space="preserve">GND is a </w:t>
+      </w:r>
+      <w:proofErr w:type="spellStart"/>
+      <w:r>
+        <w:rPr>
+          <w:rFonts w:ascii="Segoe UI" w:hAnsi="Segoe UI" w:cs="Segoe UI"/>
+          <w:color w:val="191919"/>
+        </w:rPr>
+        <w:t>ground</w:t>
+      </w:r>
+      <w:proofErr w:type="spellEnd"/>
+      <w:r>
+        <w:rPr>
+          <w:rFonts w:ascii="Segoe UI" w:hAnsi="Segoe UI" w:cs="Segoe UI"/>
+          <w:color w:val="191919"/>
+        </w:rPr>
+        <w:t xml:space="preserve"> pin of ESP32 development board.</w:t>
+      </w:r>
+    </w:p>
+    <w:p>
+      <w:pPr>
+        <w:rPr>
+          <w:lang w:val="en-GB"/>
+        </w:rPr>
+      </w:pPr>
+      <w:bookmarkStart w:id="1" w:name="_GoBack"/>
+      <w:bookmarkEnd w:id="1"/>
+      <w:r>
+        <w:rPr>
+          <w:lang w:val="en-GB"/>
+        </w:rPr>
+        <w:br w:type="page"/>
+      </w:r>
+    </w:p>
+    <w:p>
+      <w:pPr>
         <w:pStyle w:val="Heading3"/>
         <w:shd w:val="clear" w:color="auto" w:fill="FFFFFF"/>
         <w:spacing w:before="0" w:after="210" w:line="312" w:lineRule="atLeast"/>
@@ -1465,9 +1577,9 @@
           <w:spacing w:val="-8"/>
           <w:sz w:val="47"/>
           <w:szCs w:val="47"/>
-        </w:rPr>
-      </w:pPr>
-      <w:proofErr w:type="spellStart"/>
+          <w:lang w:val="en-GB"/>
+        </w:rPr>
+      </w:pPr>
       <w:r>
         <w:rPr>
           <w:rFonts w:ascii="Roboto Condensed" w:hAnsi="Roboto Condensed"/>
@@ -1477,22 +1589,10 @@
           <w:spacing w:val="-8"/>
           <w:sz w:val="47"/>
           <w:szCs w:val="47"/>
+          <w:lang w:val="en-GB"/>
         </w:rPr>
         <w:lastRenderedPageBreak/>
-        <w:t>Configure</w:t>
-      </w:r>
-      <w:proofErr w:type="spellEnd"/>
-      <w:r>
-        <w:rPr>
-          <w:rFonts w:ascii="Roboto Condensed" w:hAnsi="Roboto Condensed"/>
-          <w:b/>
-          <w:bCs/>
-          <w:color w:val="444444"/>
-          <w:spacing w:val="-8"/>
-          <w:sz w:val="47"/>
-          <w:szCs w:val="47"/>
-        </w:rPr>
-        <w:t xml:space="preserve"> IDE</w:t>
+        <w:t>Configure IDE</w:t>
       </w:r>
     </w:p>
     <w:p>
@@ -1519,7 +1619,7 @@
         </w:rPr>
         <w:t>In the Arduino IDE you must install esp32 environment, refer to “</w:t>
       </w:r>
-      <w:hyperlink r:id="rId6" w:tgtFrame="_blank" w:history="1">
+      <w:hyperlink r:id="rId10" w:tgtFrame="_blank" w:history="1">
         <w:r>
           <w:rPr>
             <w:rStyle w:val="Hyperlink"/>
@@ -1866,10 +1966,7 @@
         <w:t>4MB</w:t>
       </w:r>
     </w:p>
-    <w:p>
-      <w:bookmarkStart w:id="1" w:name="_GoBack"/>
-      <w:bookmarkEnd w:id="1"/>
-    </w:p>
+    <w:p/>
     <w:sectPr>
       <w:pgSz w:w="12240" w:h="15840" w:code="1"/>
       <w:pgMar w:top="1440" w:right="1440" w:bottom="1440" w:left="1440" w:header="708" w:footer="708" w:gutter="0"/>
@@ -1880,6 +1977,56 @@
 </w:document>
 </file>
 
+<file path=word/endnotes.xml><?xml version="1.0" encoding="utf-8"?>
+<w:endnotes xmlns:wpc="http://schemas.microsoft.com/office/word/2010/wordprocessingCanvas" xmlns:cx="http://schemas.microsoft.com/office/drawing/2014/chartex" xmlns:cx1="http://schemas.microsoft.com/office/drawing/2015/9/8/chartex" xmlns:cx2="http://schemas.microsoft.com/office/drawing/2015/10/21/chartex" xmlns:cx3="http://schemas.microsoft.com/office/drawing/2016/5/9/chartex" xmlns:cx4="http://schemas.microsoft.com/office/drawing/2016/5/10/chartex" xmlns:cx5="http://schemas.microsoft.com/office/drawing/2016/5/11/chartex" xmlns:cx6="http://schemas.microsoft.com/office/drawing/2016/5/12/chartex" xmlns:cx7="http://schemas.microsoft.com/office/drawing/2016/5/13/chartex" xmlns:cx8="http://schemas.microsoft.com/office/drawing/2016/5/14/chartex" xmlns:mc="http://schemas.openxmlformats.org/markup-compatibility/2006" xmlns:aink="http://schemas.microsoft.com/office/drawing/2016/ink" xmlns:am3d="http://schemas.microsoft.com/office/drawing/2017/model3d" xmlns:o="urn:schemas-microsoft-com:office:office" xmlns:r="http://schemas.openxmlformats.org/officeDocument/2006/relationships" xmlns:m="http://schemas.openxmlformats.org/officeDocument/2006/math" xmlns:v="urn:schemas-microsoft-com:vml" xmlns:wp14="http://schemas.microsoft.com/office/word/2010/wordprocessingDrawing" xmlns:wp="http://schemas.openxmlformats.org/drawingml/2006/wordprocessingDrawing" xmlns:w10="urn:schemas-microsoft-com:office:word" xmlns:w="http://schemas.openxmlformats.org/wordprocessingml/2006/main" xmlns:w14="http://schemas.microsoft.com/office/word/2010/wordml" xmlns:w15="http://schemas.microsoft.com/office/word/2012/wordml" xmlns:w16cid="http://schemas.microsoft.com/office/word/2016/wordml/cid" xmlns:w16se="http://schemas.microsoft.com/office/word/2015/wordml/symex" xmlns:wpg="http://schemas.microsoft.com/office/word/2010/wordprocessingGroup" xmlns:wpi="http://schemas.microsoft.com/office/word/2010/wordprocessingInk" xmlns:wne="http://schemas.microsoft.com/office/word/2006/wordml" xmlns:wps="http://schemas.microsoft.com/office/word/2010/wordprocessingShape" mc:Ignorable="w14 w15 w16se w16cid wp14">
+  <w:endnote w:type="separator" w:id="-1">
+    <w:p>
+      <w:pPr>
+        <w:spacing w:after="0" w:line="240" w:lineRule="auto"/>
+      </w:pPr>
+      <w:r>
+        <w:separator/>
+      </w:r>
+    </w:p>
+  </w:endnote>
+  <w:endnote w:type="continuationSeparator" w:id="0">
+    <w:p>
+      <w:pPr>
+        <w:spacing w:after="0" w:line="240" w:lineRule="auto"/>
+      </w:pPr>
+      <w:r>
+        <w:continuationSeparator/>
+      </w:r>
+    </w:p>
+  </w:endnote>
+</w:endnotes>
+</file>
+
+<file path=word/footnotes.xml><?xml version="1.0" encoding="utf-8"?>
+<w:footnotes xmlns:wpc="http://schemas.microsoft.com/office/word/2010/wordprocessingCanvas" xmlns:cx="http://schemas.microsoft.com/office/drawing/2014/chartex" xmlns:cx1="http://schemas.microsoft.com/office/drawing/2015/9/8/chartex" xmlns:cx2="http://schemas.microsoft.com/office/drawing/2015/10/21/chartex" xmlns:cx3="http://schemas.microsoft.com/office/drawing/2016/5/9/chartex" xmlns:cx4="http://schemas.microsoft.com/office/drawing/2016/5/10/chartex" xmlns:cx5="http://schemas.microsoft.com/office/drawing/2016/5/11/chartex" xmlns:cx6="http://schemas.microsoft.com/office/drawing/2016/5/12/chartex" xmlns:cx7="http://schemas.microsoft.com/office/drawing/2016/5/13/chartex" xmlns:cx8="http://schemas.microsoft.com/office/drawing/2016/5/14/chartex" xmlns:mc="http://schemas.openxmlformats.org/markup-compatibility/2006" xmlns:aink="http://schemas.microsoft.com/office/drawing/2016/ink" xmlns:am3d="http://schemas.microsoft.com/office/drawing/2017/model3d" xmlns:o="urn:schemas-microsoft-com:office:office" xmlns:r="http://schemas.openxmlformats.org/officeDocument/2006/relationships" xmlns:m="http://schemas.openxmlformats.org/officeDocument/2006/math" xmlns:v="urn:schemas-microsoft-com:vml" xmlns:wp14="http://schemas.microsoft.com/office/word/2010/wordprocessingDrawing" xmlns:wp="http://schemas.openxmlformats.org/drawingml/2006/wordprocessingDrawing" xmlns:w10="urn:schemas-microsoft-com:office:word" xmlns:w="http://schemas.openxmlformats.org/wordprocessingml/2006/main" xmlns:w14="http://schemas.microsoft.com/office/word/2010/wordml" xmlns:w15="http://schemas.microsoft.com/office/word/2012/wordml" xmlns:w16cid="http://schemas.microsoft.com/office/word/2016/wordml/cid" xmlns:w16se="http://schemas.microsoft.com/office/word/2015/wordml/symex" xmlns:wpg="http://schemas.microsoft.com/office/word/2010/wordprocessingGroup" xmlns:wpi="http://schemas.microsoft.com/office/word/2010/wordprocessingInk" xmlns:wne="http://schemas.microsoft.com/office/word/2006/wordml" xmlns:wps="http://schemas.microsoft.com/office/word/2010/wordprocessingShape" mc:Ignorable="w14 w15 w16se w16cid wp14">
+  <w:footnote w:type="separator" w:id="-1">
+    <w:p>
+      <w:pPr>
+        <w:spacing w:after="0" w:line="240" w:lineRule="auto"/>
+      </w:pPr>
+      <w:r>
+        <w:separator/>
+      </w:r>
+    </w:p>
+  </w:footnote>
+  <w:footnote w:type="continuationSeparator" w:id="0">
+    <w:p>
+      <w:pPr>
+        <w:spacing w:after="0" w:line="240" w:lineRule="auto"/>
+      </w:pPr>
+      <w:r>
+        <w:continuationSeparator/>
+      </w:r>
+    </w:p>
+  </w:footnote>
+</w:footnotes>
+</file>
+
 <file path=word/numbering.xml><?xml version="1.0" encoding="utf-8"?>
 <w:numbering xmlns:wpc="http://schemas.microsoft.com/office/word/2010/wordprocessingCanvas" xmlns:cx="http://schemas.microsoft.com/office/drawing/2014/chartex" xmlns:cx1="http://schemas.microsoft.com/office/drawing/2015/9/8/chartex" xmlns:cx2="http://schemas.microsoft.com/office/drawing/2015/10/21/chartex" xmlns:cx3="http://schemas.microsoft.com/office/drawing/2016/5/9/chartex" xmlns:cx4="http://schemas.microsoft.com/office/drawing/2016/5/10/chartex" xmlns:cx5="http://schemas.microsoft.com/office/drawing/2016/5/11/chartex" xmlns:cx6="http://schemas.microsoft.com/office/drawing/2016/5/12/chartex" xmlns:cx7="http://schemas.microsoft.com/office/drawing/2016/5/13/chartex" xmlns:cx8="http://schemas.microsoft.com/office/drawing/2016/5/14/chartex" xmlns:mc="http://schemas.openxmlformats.org/markup-compatibility/2006" xmlns:aink="http://schemas.microsoft.com/office/drawing/2016/ink" xmlns:am3d="http://schemas.microsoft.com/office/drawing/2017/model3d" xmlns:o="urn:schemas-microsoft-com:office:office" xmlns:r="http://schemas.openxmlformats.org/officeDocument/2006/relationships" xmlns:m="http://schemas.openxmlformats.org/officeDocument/2006/math" xmlns:v="urn:schemas-microsoft-com:vml" xmlns:wp14="http://schemas.microsoft.com/office/word/2010/wordprocessingDrawing" xmlns:wp="http://schemas.openxmlformats.org/drawingml/2006/wordprocessingDrawing" xmlns:w10="urn:schemas-microsoft-com:office:word" xmlns:w="http://schemas.openxmlformats.org/wordprocessingml/2006/main" xmlns:w14="http://schemas.microsoft.com/office/word/2010/wordml" xmlns:w15="http://schemas.microsoft.com/office/word/2012/wordml" xmlns:w16cid="http://schemas.microsoft.com/office/word/2016/wordml/cid" xmlns:w16se="http://schemas.microsoft.com/office/word/2015/wordml/symex" xmlns:wpg="http://schemas.microsoft.com/office/word/2010/wordprocessingGroup" xmlns:wpi="http://schemas.microsoft.com/office/word/2010/wordprocessingInk" xmlns:wne="http://schemas.microsoft.com/office/word/2006/wordml" xmlns:wps="http://schemas.microsoft.com/office/word/2010/wordprocessingShape" mc:Ignorable="w14 w15 w16se w16cid wp14">
   <w:abstractNum w:abstractNumId="0" w15:restartNumberingAfterBreak="0">
@@ -2741,6 +2888,119 @@
     </w:lvl>
   </w:abstractNum>
   <w:abstractNum w:abstractNumId="6" w15:restartNumberingAfterBreak="0">
+    <w:nsid w:val="43A676D1"/>
+    <w:multiLevelType w:val="multilevel"/>
+    <w:tmpl w:val="16B20926"/>
+    <w:lvl w:ilvl="0">
+      <w:start w:val="1"/>
+      <w:numFmt w:val="decimal"/>
+      <w:lvlText w:val="%1."/>
+      <w:lvlJc w:val="left"/>
+      <w:pPr>
+        <w:tabs>
+          <w:tab w:val="num" w:pos="720"/>
+        </w:tabs>
+        <w:ind w:left="720" w:hanging="360"/>
+      </w:pPr>
+    </w:lvl>
+    <w:lvl w:ilvl="1" w:tentative="1">
+      <w:start w:val="1"/>
+      <w:numFmt w:val="decimal"/>
+      <w:lvlText w:val="%2."/>
+      <w:lvlJc w:val="left"/>
+      <w:pPr>
+        <w:tabs>
+          <w:tab w:val="num" w:pos="1440"/>
+        </w:tabs>
+        <w:ind w:left="1440" w:hanging="360"/>
+      </w:pPr>
+    </w:lvl>
+    <w:lvl w:ilvl="2" w:tentative="1">
+      <w:start w:val="1"/>
+      <w:numFmt w:val="decimal"/>
+      <w:lvlText w:val="%3."/>
+      <w:lvlJc w:val="left"/>
+      <w:pPr>
+        <w:tabs>
+          <w:tab w:val="num" w:pos="2160"/>
+        </w:tabs>
+        <w:ind w:left="2160" w:hanging="360"/>
+      </w:pPr>
+    </w:lvl>
+    <w:lvl w:ilvl="3" w:tentative="1">
+      <w:start w:val="1"/>
+      <w:numFmt w:val="decimal"/>
+      <w:lvlText w:val="%4."/>
+      <w:lvlJc w:val="left"/>
+      <w:pPr>
+        <w:tabs>
+          <w:tab w:val="num" w:pos="2880"/>
+        </w:tabs>
+        <w:ind w:left="2880" w:hanging="360"/>
+      </w:pPr>
+    </w:lvl>
+    <w:lvl w:ilvl="4" w:tentative="1">
+      <w:start w:val="1"/>
+      <w:numFmt w:val="decimal"/>
+      <w:lvlText w:val="%5."/>
+      <w:lvlJc w:val="left"/>
+      <w:pPr>
+        <w:tabs>
+          <w:tab w:val="num" w:pos="3600"/>
+        </w:tabs>
+        <w:ind w:left="3600" w:hanging="360"/>
+      </w:pPr>
+    </w:lvl>
+    <w:lvl w:ilvl="5" w:tentative="1">
+      <w:start w:val="1"/>
+      <w:numFmt w:val="decimal"/>
+      <w:lvlText w:val="%6."/>
+      <w:lvlJc w:val="left"/>
+      <w:pPr>
+        <w:tabs>
+          <w:tab w:val="num" w:pos="4320"/>
+        </w:tabs>
+        <w:ind w:left="4320" w:hanging="360"/>
+      </w:pPr>
+    </w:lvl>
+    <w:lvl w:ilvl="6" w:tentative="1">
+      <w:start w:val="1"/>
+      <w:numFmt w:val="decimal"/>
+      <w:lvlText w:val="%7."/>
+      <w:lvlJc w:val="left"/>
+      <w:pPr>
+        <w:tabs>
+          <w:tab w:val="num" w:pos="5040"/>
+        </w:tabs>
+        <w:ind w:left="5040" w:hanging="360"/>
+      </w:pPr>
+    </w:lvl>
+    <w:lvl w:ilvl="7" w:tentative="1">
+      <w:start w:val="1"/>
+      <w:numFmt w:val="decimal"/>
+      <w:lvlText w:val="%8."/>
+      <w:lvlJc w:val="left"/>
+      <w:pPr>
+        <w:tabs>
+          <w:tab w:val="num" w:pos="5760"/>
+        </w:tabs>
+        <w:ind w:left="5760" w:hanging="360"/>
+      </w:pPr>
+    </w:lvl>
+    <w:lvl w:ilvl="8" w:tentative="1">
+      <w:start w:val="1"/>
+      <w:numFmt w:val="decimal"/>
+      <w:lvlText w:val="%9."/>
+      <w:lvlJc w:val="left"/>
+      <w:pPr>
+        <w:tabs>
+          <w:tab w:val="num" w:pos="6480"/>
+        </w:tabs>
+        <w:ind w:left="6480" w:hanging="360"/>
+      </w:pPr>
+    </w:lvl>
+  </w:abstractNum>
+  <w:abstractNum w:abstractNumId="7" w15:restartNumberingAfterBreak="0">
     <w:nsid w:val="618B4B32"/>
     <w:multiLevelType w:val="multilevel"/>
     <w:tmpl w:val="07800BFA"/>
@@ -2889,7 +3149,7 @@
       </w:rPr>
     </w:lvl>
   </w:abstractNum>
-  <w:abstractNum w:abstractNumId="7" w15:restartNumberingAfterBreak="0">
+  <w:abstractNum w:abstractNumId="8" w15:restartNumberingAfterBreak="0">
     <w:nsid w:val="72FC7371"/>
     <w:multiLevelType w:val="multilevel"/>
     <w:tmpl w:val="052CA286"/>
@@ -3038,7 +3298,7 @@
       </w:rPr>
     </w:lvl>
   </w:abstractNum>
-  <w:abstractNum w:abstractNumId="8" w15:restartNumberingAfterBreak="0">
+  <w:abstractNum w:abstractNumId="9" w15:restartNumberingAfterBreak="0">
     <w:nsid w:val="7ABC61C3"/>
     <w:multiLevelType w:val="multilevel"/>
     <w:tmpl w:val="8E00399C"/>
@@ -3187,7 +3447,7 @@
       </w:rPr>
     </w:lvl>
   </w:abstractNum>
-  <w:abstractNum w:abstractNumId="9" w15:restartNumberingAfterBreak="0">
+  <w:abstractNum w:abstractNumId="10" w15:restartNumberingAfterBreak="0">
     <w:nsid w:val="7C7F6198"/>
     <w:multiLevelType w:val="multilevel"/>
     <w:tmpl w:val="8550BFCE"/>
@@ -3337,13 +3597,13 @@
     </w:lvl>
   </w:abstractNum>
   <w:num w:numId="1">
-    <w:abstractNumId w:val="9"/>
+    <w:abstractNumId w:val="10"/>
   </w:num>
   <w:num w:numId="2">
-    <w:abstractNumId w:val="6"/>
+    <w:abstractNumId w:val="7"/>
   </w:num>
   <w:num w:numId="3">
-    <w:abstractNumId w:val="7"/>
+    <w:abstractNumId w:val="8"/>
   </w:num>
   <w:num w:numId="4">
     <w:abstractNumId w:val="5"/>
@@ -3364,7 +3624,7 @@
     <w:abstractNumId w:val="4"/>
   </w:num>
   <w:num w:numId="10">
-    <w:abstractNumId w:val="8"/>
+    <w:abstractNumId w:val="9"/>
     <w:lvlOverride w:ilvl="0">
       <w:lvl w:ilvl="0">
         <w:numFmt w:val="bullet"/>
@@ -3382,6 +3642,9 @@
         </w:rPr>
       </w:lvl>
     </w:lvlOverride>
+  </w:num>
+  <w:num w:numId="11">
+    <w:abstractNumId w:val="6"/>
   </w:num>
 </w:numbering>
 </file>
@@ -4000,6 +4263,45 @@
       <w:iCs/>
     </w:rPr>
   </w:style>
+  <w:style w:type="paragraph" w:styleId="EndnoteText">
+    <w:name w:val="endnote text"/>
+    <w:basedOn w:val="Normal"/>
+    <w:link w:val="EndnoteTextChar"/>
+    <w:uiPriority w:val="99"/>
+    <w:semiHidden/>
+    <w:unhideWhenUsed/>
+    <w:rsid w:val="00E76D89"/>
+    <w:pPr>
+      <w:spacing w:after="0" w:line="240" w:lineRule="auto"/>
+    </w:pPr>
+    <w:rPr>
+      <w:sz w:val="20"/>
+      <w:szCs w:val="20"/>
+    </w:rPr>
+  </w:style>
+  <w:style w:type="character" w:customStyle="1" w:styleId="EndnoteTextChar">
+    <w:name w:val="Endnote Text Char"/>
+    <w:basedOn w:val="DefaultParagraphFont"/>
+    <w:link w:val="EndnoteText"/>
+    <w:uiPriority w:val="99"/>
+    <w:semiHidden/>
+    <w:rsid w:val="00E76D89"/>
+    <w:rPr>
+      <w:sz w:val="20"/>
+      <w:szCs w:val="20"/>
+    </w:rPr>
+  </w:style>
+  <w:style w:type="character" w:styleId="EndnoteReference">
+    <w:name w:val="endnote reference"/>
+    <w:basedOn w:val="DefaultParagraphFont"/>
+    <w:uiPriority w:val="99"/>
+    <w:semiHidden/>
+    <w:unhideWhenUsed/>
+    <w:rsid w:val="00E76D89"/>
+    <w:rPr>
+      <w:vertAlign w:val="superscript"/>
+    </w:rPr>
+  </w:style>
 </w:styles>
 </file>
 
@@ -4296,4 +4598,16 @@
     </a:ext>
   </a:extLst>
 </a:theme>
+</file>
+
+<file path=customXml/item1.xml><?xml version="1.0" encoding="utf-8"?>
+<b:Sources xmlns:b="http://schemas.openxmlformats.org/officeDocument/2006/bibliography" xmlns="http://schemas.openxmlformats.org/officeDocument/2006/bibliography" SelectedStyle="\IEEE2006OfficeOnline.xsl" StyleName="IEEE" Version="2006"/>
+</file>
+
+<file path=customXml/itemProps1.xml><?xml version="1.0" encoding="utf-8"?>
+<ds:datastoreItem xmlns:ds="http://schemas.openxmlformats.org/officeDocument/2006/customXml" ds:itemID="{FCE49BA3-8095-4BD9-8B62-90C76AC2C149}">
+  <ds:schemaRefs>
+    <ds:schemaRef ds:uri="http://schemas.openxmlformats.org/officeDocument/2006/bibliography"/>
+  </ds:schemaRefs>
+</ds:datastoreItem>
 </file>
</xml_diff>

<commit_message>
Added documentation learnt from eclipse lamp project
</commit_message>
<xml_diff>
--- a/AITRIP-ESP32-WROOM-340C-DevkitC board.docx
+++ b/AITRIP-ESP32-WROOM-340C-DevkitC board.docx
@@ -1530,24 +1530,9 @@
         <w:rPr>
           <w:rFonts w:ascii="Segoe UI" w:hAnsi="Segoe UI" w:cs="Segoe UI"/>
           <w:color w:val="191919"/>
-        </w:rPr>
-        <w:t xml:space="preserve">GND is a </w:t>
-      </w:r>
-      <w:proofErr w:type="spellStart"/>
-      <w:r>
-        <w:rPr>
-          <w:rFonts w:ascii="Segoe UI" w:hAnsi="Segoe UI" w:cs="Segoe UI"/>
-          <w:color w:val="191919"/>
-        </w:rPr>
-        <w:t>ground</w:t>
-      </w:r>
-      <w:proofErr w:type="spellEnd"/>
-      <w:r>
-        <w:rPr>
-          <w:rFonts w:ascii="Segoe UI" w:hAnsi="Segoe UI" w:cs="Segoe UI"/>
-          <w:color w:val="191919"/>
-        </w:rPr>
-        <w:t xml:space="preserve"> pin of ESP32 development board.</w:t>
+          <w:lang w:val="en-GB"/>
+        </w:rPr>
+        <w:t>GND is a ground pin of ESP32 development board.</w:t>
       </w:r>
     </w:p>
     <w:p>
@@ -1556,12 +1541,134 @@
           <w:lang w:val="en-GB"/>
         </w:rPr>
       </w:pPr>
+    </w:p>
+    <w:p>
+      <w:pPr>
+        <w:pStyle w:val="Heading2"/>
+        <w:rPr>
+          <w:lang w:val="en-GB"/>
+        </w:rPr>
+      </w:pPr>
+      <w:r>
+        <w:rPr>
+          <w:lang w:val="en-GB"/>
+        </w:rPr>
+        <w:t>On-board Voltage regulator</w:t>
+      </w:r>
+    </w:p>
+    <w:p>
+      <w:r>
+        <w:rPr>
+          <w:lang w:val="en-GB"/>
+        </w:rPr>
+        <w:t xml:space="preserve">The WROOM board I have has a 1117-33 voltage regulator. This seems to be capable of handling 5V input and regulates it to 3.3V for the ESP32 chip. See </w:t>
+      </w:r>
+      <w:hyperlink r:id="rId10" w:history="1">
+        <w:r>
+          <w:rPr>
+            <w:rStyle w:val="Hyperlink"/>
+          </w:rPr>
+          <w:t xml:space="preserve">1117 33 | PDF | </w:t>
+        </w:r>
+        <w:proofErr w:type="spellStart"/>
+        <w:r>
+          <w:rPr>
+            <w:rStyle w:val="Hyperlink"/>
+          </w:rPr>
+          <w:t>Physical</w:t>
+        </w:r>
+        <w:proofErr w:type="spellEnd"/>
+        <w:r>
+          <w:rPr>
+            <w:rStyle w:val="Hyperlink"/>
+          </w:rPr>
+          <w:t xml:space="preserve"> </w:t>
+        </w:r>
+        <w:proofErr w:type="spellStart"/>
+        <w:r>
+          <w:rPr>
+            <w:rStyle w:val="Hyperlink"/>
+          </w:rPr>
+          <w:t>Quantities</w:t>
+        </w:r>
+        <w:proofErr w:type="spellEnd"/>
+        <w:r>
+          <w:rPr>
+            <w:rStyle w:val="Hyperlink"/>
+          </w:rPr>
+          <w:t xml:space="preserve"> | Computer Engineering</w:t>
+        </w:r>
+      </w:hyperlink>
+    </w:p>
+    <w:p>
+      <w:r>
+        <w:rPr>
+          <w:rFonts w:eastAsia="Times New Roman"/>
+          <w:noProof/>
+        </w:rPr>
+        <w:drawing>
+          <wp:inline distT="0" distB="0" distL="0" distR="0">
+            <wp:extent cx="5943600" cy="4459558"/>
+            <wp:effectExtent l="0" t="0" r="0" b="0"/>
+            <wp:docPr id="2" name="Picture 2" descr="cid:574f4b0e-f991-41fe-80f2-a17b9a70526a@nlr.nl"/>
+            <wp:cNvGraphicFramePr>
+              <a:graphicFrameLocks xmlns:a="http://schemas.openxmlformats.org/drawingml/2006/main" noChangeAspect="1"/>
+            </wp:cNvGraphicFramePr>
+            <a:graphic xmlns:a="http://schemas.openxmlformats.org/drawingml/2006/main">
+              <a:graphicData uri="http://schemas.openxmlformats.org/drawingml/2006/picture">
+                <pic:pic xmlns:pic="http://schemas.openxmlformats.org/drawingml/2006/picture">
+                  <pic:nvPicPr>
+                    <pic:cNvPr id="0" name="Picture 1" descr="cid:574f4b0e-f991-41fe-80f2-a17b9a70526a@nlr.nl"/>
+                    <pic:cNvPicPr>
+                      <a:picLocks noChangeAspect="1" noChangeArrowheads="1"/>
+                    </pic:cNvPicPr>
+                  </pic:nvPicPr>
+                  <pic:blipFill>
+                    <a:blip r:embed="rId11" r:link="rId12">
+                      <a:extLst>
+                        <a:ext uri="{28A0092B-C50C-407E-A947-70E740481C1C}">
+                          <a14:useLocalDpi xmlns:a14="http://schemas.microsoft.com/office/drawing/2010/main" val="0"/>
+                        </a:ext>
+                      </a:extLst>
+                    </a:blip>
+                    <a:srcRect/>
+                    <a:stretch>
+                      <a:fillRect/>
+                    </a:stretch>
+                  </pic:blipFill>
+                  <pic:spPr bwMode="auto">
+                    <a:xfrm>
+                      <a:off x="0" y="0"/>
+                      <a:ext cx="5943600" cy="4459558"/>
+                    </a:xfrm>
+                    <a:prstGeom prst="rect">
+                      <a:avLst/>
+                    </a:prstGeom>
+                    <a:noFill/>
+                    <a:ln>
+                      <a:noFill/>
+                    </a:ln>
+                  </pic:spPr>
+                </pic:pic>
+              </a:graphicData>
+            </a:graphic>
+          </wp:inline>
+        </w:drawing>
+      </w:r>
       <w:bookmarkStart w:id="1" w:name="_GoBack"/>
       <w:bookmarkEnd w:id="1"/>
-      <w:r>
+    </w:p>
+    <w:p>
+      <w:pPr>
         <w:rPr>
           <w:lang w:val="en-GB"/>
         </w:rPr>
+      </w:pPr>
+      <w:r>
+        <w:rPr>
+          <w:lang w:val="en-GB"/>
+        </w:rPr>
+        <w:lastRenderedPageBreak/>
         <w:br w:type="page"/>
       </w:r>
     </w:p>
@@ -1619,7 +1726,7 @@
         </w:rPr>
         <w:t>In the Arduino IDE you must install esp32 environment, refer to “</w:t>
       </w:r>
-      <w:hyperlink r:id="rId10" w:tgtFrame="_blank" w:history="1">
+      <w:hyperlink r:id="rId13" w:tgtFrame="_blank" w:history="1">
         <w:r>
           <w:rPr>
             <w:rStyle w:val="Hyperlink"/>
@@ -4302,6 +4409,18 @@
       <w:vertAlign w:val="superscript"/>
     </w:rPr>
   </w:style>
+  <w:style w:type="character" w:styleId="FollowedHyperlink">
+    <w:name w:val="FollowedHyperlink"/>
+    <w:basedOn w:val="DefaultParagraphFont"/>
+    <w:uiPriority w:val="99"/>
+    <w:semiHidden/>
+    <w:unhideWhenUsed/>
+    <w:rsid w:val="00EE0C2C"/>
+    <w:rPr>
+      <w:color w:val="954F72" w:themeColor="followedHyperlink"/>
+      <w:u w:val="single"/>
+    </w:rPr>
+  </w:style>
 </w:styles>
 </file>
 
@@ -4605,7 +4724,7 @@
 </file>
 
 <file path=customXml/itemProps1.xml><?xml version="1.0" encoding="utf-8"?>
-<ds:datastoreItem xmlns:ds="http://schemas.openxmlformats.org/officeDocument/2006/customXml" ds:itemID="{FCE49BA3-8095-4BD9-8B62-90C76AC2C149}">
+<ds:datastoreItem xmlns:ds="http://schemas.openxmlformats.org/officeDocument/2006/customXml" ds:itemID="{361CC669-1415-441A-B12E-E14A89ABD829}">
   <ds:schemaRefs>
     <ds:schemaRef ds:uri="http://schemas.openxmlformats.org/officeDocument/2006/bibliography"/>
   </ds:schemaRefs>

</xml_diff>